<commit_message>
Update Proposta de Projeto - Tech Aid.docx
</commit_message>
<xml_diff>
--- a/planning/Proposta de Projeto - Tech Aid.docx
+++ b/planning/Proposta de Projeto - Tech Aid.docx
@@ -1,6 +1,6 @@
 
 <file path=word/document.xml><?xml version="1.0" encoding="utf-8"?>
-<w:document xmlns:wpc="http://schemas.microsoft.com/office/word/2010/wordprocessingCanvas" xmlns:cx="http://schemas.microsoft.com/office/drawing/2014/chartex" xmlns:mc="http://schemas.openxmlformats.org/markup-compatibility/2006" xmlns:o="urn:schemas-microsoft-com:office:office" xmlns:r="http://schemas.openxmlformats.org/officeDocument/2006/relationships" xmlns:m="http://schemas.openxmlformats.org/officeDocument/2006/math" xmlns:v="urn:schemas-microsoft-com:vml" xmlns:wp14="http://schemas.microsoft.com/office/word/2010/wordprocessingDrawing" xmlns:wp="http://schemas.openxmlformats.org/drawingml/2006/wordprocessingDrawing" xmlns:w10="urn:schemas-microsoft-com:office:word" xmlns:w="http://schemas.openxmlformats.org/wordprocessingml/2006/main" xmlns:w14="http://schemas.microsoft.com/office/word/2010/wordml" xmlns:w15="http://schemas.microsoft.com/office/word/2012/wordml" xmlns:w16se="http://schemas.microsoft.com/office/word/2015/wordml/symex" xmlns:wpg="http://schemas.microsoft.com/office/word/2010/wordprocessingGroup" xmlns:wpi="http://schemas.microsoft.com/office/word/2010/wordprocessingInk" xmlns:wne="http://schemas.microsoft.com/office/word/2006/wordml" xmlns:wps="http://schemas.microsoft.com/office/word/2010/wordprocessingShape" mc:Ignorable="w14 w15 w16se wp14">
+<w:document xmlns:wpc="http://schemas.microsoft.com/office/word/2010/wordprocessingCanvas" xmlns:cx="http://schemas.microsoft.com/office/drawing/2014/chartex" xmlns:cx1="http://schemas.microsoft.com/office/drawing/2015/9/8/chartex" xmlns:cx2="http://schemas.microsoft.com/office/drawing/2015/10/21/chartex" xmlns:cx3="http://schemas.microsoft.com/office/drawing/2016/5/9/chartex" xmlns:cx4="http://schemas.microsoft.com/office/drawing/2016/5/10/chartex" xmlns:cx5="http://schemas.microsoft.com/office/drawing/2016/5/11/chartex" xmlns:cx6="http://schemas.microsoft.com/office/drawing/2016/5/12/chartex" xmlns:cx7="http://schemas.microsoft.com/office/drawing/2016/5/13/chartex" xmlns:cx8="http://schemas.microsoft.com/office/drawing/2016/5/14/chartex" xmlns:mc="http://schemas.openxmlformats.org/markup-compatibility/2006" xmlns:aink="http://schemas.microsoft.com/office/drawing/2016/ink" xmlns:am3d="http://schemas.microsoft.com/office/drawing/2017/model3d" xmlns:o="urn:schemas-microsoft-com:office:office" xmlns:oel="http://schemas.microsoft.com/office/2019/extlst" xmlns:r="http://schemas.openxmlformats.org/officeDocument/2006/relationships" xmlns:m="http://schemas.openxmlformats.org/officeDocument/2006/math" xmlns:v="urn:schemas-microsoft-com:vml" xmlns:wp14="http://schemas.microsoft.com/office/word/2010/wordprocessingDrawing" xmlns:wp="http://schemas.openxmlformats.org/drawingml/2006/wordprocessingDrawing" xmlns:w10="urn:schemas-microsoft-com:office:word" xmlns:w="http://schemas.openxmlformats.org/wordprocessingml/2006/main" xmlns:w14="http://schemas.microsoft.com/office/word/2010/wordml" xmlns:w15="http://schemas.microsoft.com/office/word/2012/wordml" xmlns:w16cex="http://schemas.microsoft.com/office/word/2018/wordml/cex" xmlns:w16cid="http://schemas.microsoft.com/office/word/2016/wordml/cid" xmlns:w16="http://schemas.microsoft.com/office/word/2018/wordml" xmlns:w16du="http://schemas.microsoft.com/office/word/2023/wordml/word16du" xmlns:w16sdtdh="http://schemas.microsoft.com/office/word/2020/wordml/sdtdatahash" xmlns:w16sdtfl="http://schemas.microsoft.com/office/word/2024/wordml/sdtformatlock" xmlns:w16se="http://schemas.microsoft.com/office/word/2015/wordml/symex" xmlns:wpg="http://schemas.microsoft.com/office/word/2010/wordprocessingGroup" xmlns:wpi="http://schemas.microsoft.com/office/word/2010/wordprocessingInk" xmlns:wne="http://schemas.microsoft.com/office/word/2006/wordml" xmlns:wps="http://schemas.microsoft.com/office/word/2010/wordprocessingShape" mc:Ignorable="w14 w15 w16se w16cid w16 w16cex w16sdtdh w16sdtfl w16du wp14">
   <w:body>
     <w:p>
       <w:pPr>
@@ -61,6 +61,7 @@
           <w:bCs/>
           <w:sz w:val="27"/>
           <w:szCs w:val="27"/>
+          <w:u w:val="single"/>
           <w:lang w:eastAsia="pt-BR"/>
         </w:rPr>
       </w:pPr>
@@ -73,20 +74,7 @@
           <w:szCs w:val="27"/>
           <w:lang w:eastAsia="pt-BR"/>
         </w:rPr>
-        <w:t>1. Descrição do Problema e Por Que é um Prob</w:t>
-      </w:r>
-      <w:bookmarkStart w:id="0" w:name="_GoBack"/>
-      <w:bookmarkEnd w:id="0"/>
-      <w:r>
-        <w:rPr>
-          <w:rFonts w:ascii="Times New Roman" w:eastAsia="Times New Roman" w:hAnsi="Times New Roman" w:cs="Times New Roman"/>
-          <w:b/>
-          <w:bCs/>
-          <w:sz w:val="27"/>
-          <w:szCs w:val="27"/>
-          <w:lang w:eastAsia="pt-BR"/>
-        </w:rPr>
-        <w:t>lema</w:t>
+        <w:t>1. Descrição do Problema e Por Que é um Problema</w:t>
       </w:r>
     </w:p>
     <w:p>
@@ -197,31 +185,7 @@
           <w:szCs w:val="24"/>
           <w:lang w:eastAsia="pt-BR"/>
         </w:rPr>
-        <w:t xml:space="preserve">Cursos presenciais ou online com </w:t>
-      </w:r>
-      <w:proofErr w:type="gramStart"/>
-      <w:r>
-        <w:rPr>
-          <w:rFonts w:ascii="Times New Roman" w:eastAsia="Times New Roman" w:hAnsi="Times New Roman" w:cs="Times New Roman"/>
-          <w:b/>
-          <w:bCs/>
-          <w:sz w:val="24"/>
-          <w:szCs w:val="24"/>
-          <w:lang w:eastAsia="pt-BR"/>
-        </w:rPr>
-        <w:t>tutoriais passo</w:t>
-      </w:r>
-      <w:proofErr w:type="gramEnd"/>
-      <w:r>
-        <w:rPr>
-          <w:rFonts w:ascii="Times New Roman" w:eastAsia="Times New Roman" w:hAnsi="Times New Roman" w:cs="Times New Roman"/>
-          <w:b/>
-          <w:bCs/>
-          <w:sz w:val="24"/>
-          <w:szCs w:val="24"/>
-          <w:lang w:eastAsia="pt-BR"/>
-        </w:rPr>
-        <w:t xml:space="preserve"> a passo:</w:t>
+        <w:t>Cursos presenciais ou online com tutoriais passo a passo:</w:t>
       </w:r>
       <w:r>
         <w:rPr>
@@ -317,6 +281,57 @@
           <w:lang w:eastAsia="pt-BR"/>
         </w:rPr>
       </w:pPr>
+      <w:r>
+        <w:rPr>
+          <w:rFonts w:ascii="Times New Roman" w:eastAsia="Times New Roman" w:hAnsi="Times New Roman" w:cs="Times New Roman"/>
+          <w:b/>
+          <w:bCs/>
+          <w:sz w:val="24"/>
+          <w:szCs w:val="24"/>
+          <w:lang w:eastAsia="pt-BR"/>
+        </w:rPr>
+        <w:t>Gamificação e uso de jogos educativos:</w:t>
+      </w:r>
+      <w:r>
+        <w:rPr>
+          <w:rFonts w:ascii="Times New Roman" w:eastAsia="Times New Roman" w:hAnsi="Times New Roman" w:cs="Times New Roman"/>
+          <w:sz w:val="24"/>
+          <w:szCs w:val="24"/>
+          <w:lang w:eastAsia="pt-BR"/>
+        </w:rPr>
+        <w:t xml:space="preserve"> Uma abordagem inovadora que utiliza jogos para ensinar, criando um ambiente interativo, divertido e motivador para o aprendizado. Isso pode ser extremamente eficaz para manter o interesse e melhorar a retenção de conhecimento.</w:t>
+      </w:r>
+    </w:p>
+    <w:p>
+      <w:pPr>
+        <w:spacing w:before="100" w:beforeAutospacing="1" w:after="100" w:afterAutospacing="1" w:line="240" w:lineRule="auto"/>
+        <w:rPr>
+          <w:rFonts w:ascii="Times New Roman" w:eastAsia="Times New Roman" w:hAnsi="Times New Roman" w:cs="Times New Roman"/>
+          <w:sz w:val="24"/>
+          <w:szCs w:val="24"/>
+          <w:lang w:eastAsia="pt-BR"/>
+        </w:rPr>
+      </w:pPr>
+      <w:r>
+        <w:rPr>
+          <w:rFonts w:ascii="Times New Roman" w:eastAsia="Times New Roman" w:hAnsi="Times New Roman" w:cs="Times New Roman"/>
+          <w:sz w:val="24"/>
+          <w:szCs w:val="24"/>
+          <w:lang w:eastAsia="pt-BR"/>
+        </w:rPr>
+        <w:t xml:space="preserve">A solução proposta neste projeto será a criação de um site, </w:t>
+      </w:r>
+      <w:r>
+        <w:rPr>
+          <w:rFonts w:ascii="Times New Roman" w:eastAsia="Times New Roman" w:hAnsi="Times New Roman" w:cs="Times New Roman"/>
+          <w:b/>
+          <w:bCs/>
+          <w:sz w:val="24"/>
+          <w:szCs w:val="24"/>
+          <w:lang w:eastAsia="pt-BR"/>
+        </w:rPr>
+        <w:t xml:space="preserve">Tech </w:t>
+      </w:r>
       <w:proofErr w:type="spellStart"/>
       <w:r>
         <w:rPr>
@@ -327,83 +342,18 @@
           <w:szCs w:val="24"/>
           <w:lang w:eastAsia="pt-BR"/>
         </w:rPr>
-        <w:t>Gamificação</w:t>
+        <w:t>Aid</w:t>
       </w:r>
       <w:proofErr w:type="spellEnd"/>
       <w:r>
         <w:rPr>
           <w:rFonts w:ascii="Times New Roman" w:eastAsia="Times New Roman" w:hAnsi="Times New Roman" w:cs="Times New Roman"/>
-          <w:b/>
-          <w:bCs/>
-          <w:sz w:val="24"/>
-          <w:szCs w:val="24"/>
-          <w:lang w:eastAsia="pt-BR"/>
-        </w:rPr>
-        <w:t xml:space="preserve"> e uso de jogos educativos:</w:t>
-      </w:r>
-      <w:r>
-        <w:rPr>
-          <w:rFonts w:ascii="Times New Roman" w:eastAsia="Times New Roman" w:hAnsi="Times New Roman" w:cs="Times New Roman"/>
-          <w:sz w:val="24"/>
-          <w:szCs w:val="24"/>
-          <w:lang w:eastAsia="pt-BR"/>
-        </w:rPr>
-        <w:t xml:space="preserve"> Uma abordagem inovadora que utiliza jogos para ensinar, criando um ambiente interativo, divertido e motivador para o aprendizado. Isso pode ser extremamente eficaz para manter o interesse e melhorar a retenção de conhecimento.</w:t>
-      </w:r>
-    </w:p>
-    <w:p>
-      <w:pPr>
-        <w:spacing w:before="100" w:beforeAutospacing="1" w:after="100" w:afterAutospacing="1" w:line="240" w:lineRule="auto"/>
-        <w:rPr>
-          <w:rFonts w:ascii="Times New Roman" w:eastAsia="Times New Roman" w:hAnsi="Times New Roman" w:cs="Times New Roman"/>
-          <w:sz w:val="24"/>
-          <w:szCs w:val="24"/>
-          <w:lang w:eastAsia="pt-BR"/>
-        </w:rPr>
-      </w:pPr>
-      <w:r>
-        <w:rPr>
-          <w:rFonts w:ascii="Times New Roman" w:eastAsia="Times New Roman" w:hAnsi="Times New Roman" w:cs="Times New Roman"/>
-          <w:sz w:val="24"/>
-          <w:szCs w:val="24"/>
-          <w:lang w:eastAsia="pt-BR"/>
-        </w:rPr>
-        <w:t xml:space="preserve">A solução proposta neste projeto será a criação de um site, </w:t>
-      </w:r>
-      <w:r>
-        <w:rPr>
-          <w:rFonts w:ascii="Times New Roman" w:eastAsia="Times New Roman" w:hAnsi="Times New Roman" w:cs="Times New Roman"/>
-          <w:b/>
-          <w:bCs/>
-          <w:sz w:val="24"/>
-          <w:szCs w:val="24"/>
-          <w:lang w:eastAsia="pt-BR"/>
-        </w:rPr>
-        <w:t xml:space="preserve">Tech </w:t>
-      </w:r>
-      <w:proofErr w:type="spellStart"/>
-      <w:r>
-        <w:rPr>
-          <w:rFonts w:ascii="Times New Roman" w:eastAsia="Times New Roman" w:hAnsi="Times New Roman" w:cs="Times New Roman"/>
-          <w:b/>
-          <w:bCs/>
-          <w:sz w:val="24"/>
-          <w:szCs w:val="24"/>
-          <w:lang w:eastAsia="pt-BR"/>
-        </w:rPr>
-        <w:t>Aid</w:t>
-      </w:r>
-      <w:proofErr w:type="spellEnd"/>
-      <w:r>
-        <w:rPr>
-          <w:rFonts w:ascii="Times New Roman" w:eastAsia="Times New Roman" w:hAnsi="Times New Roman" w:cs="Times New Roman"/>
           <w:sz w:val="24"/>
           <w:szCs w:val="24"/>
           <w:lang w:eastAsia="pt-BR"/>
         </w:rPr>
         <w:t xml:space="preserve">, que utiliza </w:t>
       </w:r>
-      <w:proofErr w:type="spellStart"/>
       <w:r>
         <w:rPr>
           <w:rFonts w:ascii="Times New Roman" w:eastAsia="Times New Roman" w:hAnsi="Times New Roman" w:cs="Times New Roman"/>
@@ -415,35 +365,14 @@
         </w:rPr>
         <w:t>gamificação</w:t>
       </w:r>
-      <w:proofErr w:type="spellEnd"/>
-      <w:r>
-        <w:rPr>
-          <w:rFonts w:ascii="Times New Roman" w:eastAsia="Times New Roman" w:hAnsi="Times New Roman" w:cs="Times New Roman"/>
-          <w:sz w:val="24"/>
-          <w:szCs w:val="24"/>
-          <w:lang w:eastAsia="pt-BR"/>
-        </w:rPr>
-        <w:t xml:space="preserve"> como método de ensino para ensinar os idosos a usar as redes sociais de forma segura e eficiente. A </w:t>
-      </w:r>
-      <w:proofErr w:type="spellStart"/>
-      <w:r>
-        <w:rPr>
-          <w:rFonts w:ascii="Times New Roman" w:eastAsia="Times New Roman" w:hAnsi="Times New Roman" w:cs="Times New Roman"/>
-          <w:sz w:val="24"/>
-          <w:szCs w:val="24"/>
-          <w:lang w:eastAsia="pt-BR"/>
-        </w:rPr>
-        <w:t>gamificação</w:t>
-      </w:r>
-      <w:proofErr w:type="spellEnd"/>
-      <w:r>
-        <w:rPr>
-          <w:rFonts w:ascii="Times New Roman" w:eastAsia="Times New Roman" w:hAnsi="Times New Roman" w:cs="Times New Roman"/>
-          <w:sz w:val="24"/>
-          <w:szCs w:val="24"/>
-          <w:lang w:eastAsia="pt-BR"/>
-        </w:rPr>
-        <w:t xml:space="preserve"> torna o aprendizado mais divertido e menos intimidador, com uma progressão de desafios e recompensas que incentivam o engajamento.</w:t>
+      <w:r>
+        <w:rPr>
+          <w:rFonts w:ascii="Times New Roman" w:eastAsia="Times New Roman" w:hAnsi="Times New Roman" w:cs="Times New Roman"/>
+          <w:sz w:val="24"/>
+          <w:szCs w:val="24"/>
+          <w:lang w:eastAsia="pt-BR"/>
+        </w:rPr>
+        <w:t xml:space="preserve"> como método de ensino para ensinar os idosos a usar as redes sociais de forma segura e eficiente. A gamificação torna o aprendizado mais divertido e menos intimidador, com uma progressão de desafios e recompensas que incentivam o engajamento.</w:t>
       </w:r>
     </w:p>
     <w:p>
@@ -592,27 +521,7 @@
           <w:szCs w:val="24"/>
           <w:lang w:eastAsia="pt-BR"/>
         </w:rPr>
-        <w:t xml:space="preserve"> A eficácia da </w:t>
-      </w:r>
-      <w:proofErr w:type="spellStart"/>
-      <w:r>
-        <w:rPr>
-          <w:rFonts w:ascii="Times New Roman" w:eastAsia="Times New Roman" w:hAnsi="Times New Roman" w:cs="Times New Roman"/>
-          <w:sz w:val="24"/>
-          <w:szCs w:val="24"/>
-          <w:lang w:eastAsia="pt-BR"/>
-        </w:rPr>
-        <w:t>gamificação</w:t>
-      </w:r>
-      <w:proofErr w:type="spellEnd"/>
-      <w:r>
-        <w:rPr>
-          <w:rFonts w:ascii="Times New Roman" w:eastAsia="Times New Roman" w:hAnsi="Times New Roman" w:cs="Times New Roman"/>
-          <w:sz w:val="24"/>
-          <w:szCs w:val="24"/>
-          <w:lang w:eastAsia="pt-BR"/>
-        </w:rPr>
-        <w:t xml:space="preserve"> será medida pela capacidade de manter os usuários envolvidos com as atividades do site. Isso será analisado por meio de métricas de tempo de uso, progresso nas missões e feedbacks dos usuários.</w:t>
+        <w:t xml:space="preserve"> A eficácia da gamificação será medida pela capacidade de manter os usuários envolvidos com as atividades do site. Isso será analisado por meio de métricas de tempo de uso, progresso nas missões e feedbacks dos usuários.</w:t>
       </w:r>
     </w:p>
     <w:p>
@@ -705,7 +614,32 @@
         <w:t>.</w:t>
       </w:r>
     </w:p>
-    <w:p/>
+    <w:p>
+      <w:r>
+        <w:t>Integrantes:</w:t>
+      </w:r>
+    </w:p>
+    <w:p>
+      <w:pPr>
+        <w:rPr>
+          <w:u w:val="single"/>
+        </w:rPr>
+      </w:pPr>
+      <w:r>
+        <w:t>Enzo R. L. D. Ribas</w:t>
+      </w:r>
+      <w:r>
+        <w:br/>
+        <w:t>Nicolas Garcia</w:t>
+      </w:r>
+      <w:r>
+        <w:br/>
+        <w:t>Ryan</w:t>
+      </w:r>
+      <w:r>
+        <w:br/>
+      </w:r>
+    </w:p>
     <w:sectPr>
       <w:pgSz w:w="11906" w:h="16838"/>
       <w:pgMar w:top="1417" w:right="1701" w:bottom="1417" w:left="1701" w:header="708" w:footer="708" w:gutter="0"/>
@@ -717,7 +651,7 @@
 </file>
 
 <file path=word/numbering.xml><?xml version="1.0" encoding="utf-8"?>
-<w:numbering xmlns:wpc="http://schemas.microsoft.com/office/word/2010/wordprocessingCanvas" xmlns:cx="http://schemas.microsoft.com/office/drawing/2014/chartex" xmlns:mc="http://schemas.openxmlformats.org/markup-compatibility/2006" xmlns:o="urn:schemas-microsoft-com:office:office" xmlns:r="http://schemas.openxmlformats.org/officeDocument/2006/relationships" xmlns:m="http://schemas.openxmlformats.org/officeDocument/2006/math" xmlns:v="urn:schemas-microsoft-com:vml" xmlns:wp14="http://schemas.microsoft.com/office/word/2010/wordprocessingDrawing" xmlns:wp="http://schemas.openxmlformats.org/drawingml/2006/wordprocessingDrawing" xmlns:w10="urn:schemas-microsoft-com:office:word" xmlns:w="http://schemas.openxmlformats.org/wordprocessingml/2006/main" xmlns:w14="http://schemas.microsoft.com/office/word/2010/wordml" xmlns:w15="http://schemas.microsoft.com/office/word/2012/wordml" xmlns:w16se="http://schemas.microsoft.com/office/word/2015/wordml/symex" xmlns:wpg="http://schemas.microsoft.com/office/word/2010/wordprocessingGroup" xmlns:wpi="http://schemas.microsoft.com/office/word/2010/wordprocessingInk" xmlns:wne="http://schemas.microsoft.com/office/word/2006/wordml" xmlns:wps="http://schemas.microsoft.com/office/word/2010/wordprocessingShape" mc:Ignorable="w14 w15 w16se wp14">
+<w:numbering xmlns:wpc="http://schemas.microsoft.com/office/word/2010/wordprocessingCanvas" xmlns:cx="http://schemas.microsoft.com/office/drawing/2014/chartex" xmlns:cx1="http://schemas.microsoft.com/office/drawing/2015/9/8/chartex" xmlns:cx2="http://schemas.microsoft.com/office/drawing/2015/10/21/chartex" xmlns:cx3="http://schemas.microsoft.com/office/drawing/2016/5/9/chartex" xmlns:cx4="http://schemas.microsoft.com/office/drawing/2016/5/10/chartex" xmlns:cx5="http://schemas.microsoft.com/office/drawing/2016/5/11/chartex" xmlns:cx6="http://schemas.microsoft.com/office/drawing/2016/5/12/chartex" xmlns:cx7="http://schemas.microsoft.com/office/drawing/2016/5/13/chartex" xmlns:cx8="http://schemas.microsoft.com/office/drawing/2016/5/14/chartex" xmlns:mc="http://schemas.openxmlformats.org/markup-compatibility/2006" xmlns:aink="http://schemas.microsoft.com/office/drawing/2016/ink" xmlns:am3d="http://schemas.microsoft.com/office/drawing/2017/model3d" xmlns:o="urn:schemas-microsoft-com:office:office" xmlns:oel="http://schemas.microsoft.com/office/2019/extlst" xmlns:r="http://schemas.openxmlformats.org/officeDocument/2006/relationships" xmlns:m="http://schemas.openxmlformats.org/officeDocument/2006/math" xmlns:v="urn:schemas-microsoft-com:vml" xmlns:wp14="http://schemas.microsoft.com/office/word/2010/wordprocessingDrawing" xmlns:wp="http://schemas.openxmlformats.org/drawingml/2006/wordprocessingDrawing" xmlns:w10="urn:schemas-microsoft-com:office:word" xmlns:w="http://schemas.openxmlformats.org/wordprocessingml/2006/main" xmlns:w14="http://schemas.microsoft.com/office/word/2010/wordml" xmlns:w15="http://schemas.microsoft.com/office/word/2012/wordml" xmlns:w16cex="http://schemas.microsoft.com/office/word/2018/wordml/cex" xmlns:w16cid="http://schemas.microsoft.com/office/word/2016/wordml/cid" xmlns:w16="http://schemas.microsoft.com/office/word/2018/wordml" xmlns:w16du="http://schemas.microsoft.com/office/word/2023/wordml/word16du" xmlns:w16sdtdh="http://schemas.microsoft.com/office/word/2020/wordml/sdtdatahash" xmlns:w16sdtfl="http://schemas.microsoft.com/office/word/2024/wordml/sdtformatlock" xmlns:w16se="http://schemas.microsoft.com/office/word/2015/wordml/symex" xmlns:wpg="http://schemas.microsoft.com/office/word/2010/wordprocessingGroup" xmlns:wpi="http://schemas.microsoft.com/office/word/2010/wordprocessingInk" xmlns:wne="http://schemas.microsoft.com/office/word/2006/wordml" xmlns:wps="http://schemas.microsoft.com/office/word/2010/wordprocessingShape" mc:Ignorable="w14 w15 w16se w16cid w16 w16cex w16sdtdh w16sdtfl w16du wp14">
   <w:abstractNum w:abstractNumId="0" w15:restartNumberingAfterBreak="0">
     <w:nsid w:val="2B005ACC"/>
     <w:multiLevelType w:val="multilevel"/>
@@ -1016,17 +950,17 @@
       </w:rPr>
     </w:lvl>
   </w:abstractNum>
-  <w:num w:numId="1">
+  <w:num w:numId="1" w16cid:durableId="1098141984">
     <w:abstractNumId w:val="0"/>
   </w:num>
-  <w:num w:numId="2">
+  <w:num w:numId="2" w16cid:durableId="899900590">
     <w:abstractNumId w:val="1"/>
   </w:num>
 </w:numbering>
 </file>
 
 <file path=word/styles.xml><?xml version="1.0" encoding="utf-8"?>
-<w:styles xmlns:mc="http://schemas.openxmlformats.org/markup-compatibility/2006" xmlns:r="http://schemas.openxmlformats.org/officeDocument/2006/relationships" xmlns:w="http://schemas.openxmlformats.org/wordprocessingml/2006/main" xmlns:w14="http://schemas.microsoft.com/office/word/2010/wordml" xmlns:w15="http://schemas.microsoft.com/office/word/2012/wordml" xmlns:w16se="http://schemas.microsoft.com/office/word/2015/wordml/symex" mc:Ignorable="w14 w15 w16se">
+<w:styles xmlns:mc="http://schemas.openxmlformats.org/markup-compatibility/2006" xmlns:r="http://schemas.openxmlformats.org/officeDocument/2006/relationships" xmlns:w="http://schemas.openxmlformats.org/wordprocessingml/2006/main" xmlns:w14="http://schemas.microsoft.com/office/word/2010/wordml" xmlns:w15="http://schemas.microsoft.com/office/word/2012/wordml" xmlns:w16cex="http://schemas.microsoft.com/office/word/2018/wordml/cex" xmlns:w16cid="http://schemas.microsoft.com/office/word/2016/wordml/cid" xmlns:w16="http://schemas.microsoft.com/office/word/2018/wordml" xmlns:w16du="http://schemas.microsoft.com/office/word/2023/wordml/word16du" xmlns:w16sdtdh="http://schemas.microsoft.com/office/word/2020/wordml/sdtdatahash" xmlns:w16sdtfl="http://schemas.microsoft.com/office/word/2024/wordml/sdtformatlock" xmlns:w16se="http://schemas.microsoft.com/office/word/2015/wordml/symex" mc:Ignorable="w14 w15 w16se w16cid w16 w16cex w16sdtdh w16sdtfl w16du">
   <w:docDefaults>
     <w:rPrDefault>
       <w:rPr>
@@ -1042,7 +976,7 @@
       </w:pPr>
     </w:pPrDefault>
   </w:docDefaults>
-  <w:latentStyles w:defLockedState="0" w:defUIPriority="99" w:defSemiHidden="0" w:defUnhideWhenUsed="0" w:defQFormat="0" w:count="371">
+  <w:latentStyles w:defLockedState="0" w:defUIPriority="99" w:defSemiHidden="0" w:defUnhideWhenUsed="0" w:defQFormat="0" w:count="376">
     <w:lsdException w:name="Normal" w:uiPriority="0" w:qFormat="1"/>
     <w:lsdException w:name="heading 1" w:uiPriority="9" w:qFormat="1"/>
     <w:lsdException w:name="heading 2" w:semiHidden="1" w:uiPriority="9" w:unhideWhenUsed="1" w:qFormat="1"/>
@@ -1414,6 +1348,11 @@
     <w:lsdException w:name="List Table 5 Dark Accent 6" w:uiPriority="50"/>
     <w:lsdException w:name="List Table 6 Colorful Accent 6" w:uiPriority="51"/>
     <w:lsdException w:name="List Table 7 Colorful Accent 6" w:uiPriority="52"/>
+    <w:lsdException w:name="Mention" w:semiHidden="1" w:unhideWhenUsed="1"/>
+    <w:lsdException w:name="Smart Hyperlink" w:semiHidden="1" w:unhideWhenUsed="1"/>
+    <w:lsdException w:name="Hashtag" w:semiHidden="1" w:unhideWhenUsed="1"/>
+    <w:lsdException w:name="Unresolved Mention" w:semiHidden="1" w:unhideWhenUsed="1"/>
+    <w:lsdException w:name="Smart Link" w:semiHidden="1" w:unhideWhenUsed="1"/>
   </w:latentStyles>
   <w:style w:type="paragraph" w:default="1" w:styleId="Normal">
     <w:name w:val="Normal"/>

</xml_diff>